<commit_message>
Merge code integrated - documentation update
-Integrated table merge option into Overlay Tool
-Add option to GUI interface (optional input)
-Updated documentation to reflect new input
</commit_message>
<xml_diff>
--- a/documentation/Creating a Toolbox with Customized Python Script.docx
+++ b/documentation/Creating a Toolbox with Customized Python Script.docx
@@ -111,8 +111,6 @@
       <w:r>
         <w:t xml:space="preserve"> window.</w:t>
       </w:r>
-      <w:bookmarkStart w:id="0" w:name="_GoBack"/>
-      <w:bookmarkEnd w:id="0"/>
     </w:p>
     <w:p>
       <w:r>
@@ -373,7 +371,13 @@
     </w:p>
     <w:p>
       <w:r>
-        <w:t>For each parameter, just start typing the name in an empty line. Select a data type from the drop down list next to each parameter. Each data type behaves differently on the tool interface. For the “Folder” and “</w:t>
+        <w:t>For each parameter, just start typing the name in an empty line. Select a data type from the drop down list next to each parameter. Each data type behaves differently on the t</w:t>
+      </w:r>
+      <w:r>
+        <w:t xml:space="preserve">ool interface. For the “Folder”, “File”, and </w:t>
+      </w:r>
+      <w:r>
+        <w:t>“</w:t>
       </w:r>
       <w:proofErr w:type="spellStart"/>
       <w:r>
@@ -381,8 +385,30 @@
       </w:r>
       <w:proofErr w:type="spellEnd"/>
       <w:r>
-        <w:t>” types, a browse button will appear next to the input textbox. The “String” data type defaults to a simple input textbox. The names given here are also the labels that will appear in the tool interface. All the defaults are fine since they default to being an input.</w:t>
-      </w:r>
+        <w:t xml:space="preserve">” types, a browse button will appear next to the input textbox. The “String” data type defaults to a simple input textbox. The names given here are also the labels that will appear in the tool interface. </w:t>
+      </w:r>
+      <w:r>
+        <w:t>Set the Type parameter for “</w:t>
+      </w:r>
+      <w:proofErr w:type="spellStart"/>
+      <w:r>
+        <w:t>Auxillary</w:t>
+      </w:r>
+      <w:proofErr w:type="spellEnd"/>
+      <w:r>
+        <w:t xml:space="preserve"> table…” to optional. Otherwise, a</w:t>
+      </w:r>
+      <w:r>
+        <w:t xml:space="preserve">ll the defaults are fine </w:t>
+      </w:r>
+      <w:r>
+        <w:t xml:space="preserve">for the parameters properties </w:t>
+      </w:r>
+      <w:r>
+        <w:t>since they default to being an input.</w:t>
+      </w:r>
+      <w:bookmarkStart w:id="0" w:name="_GoBack"/>
+      <w:bookmarkEnd w:id="0"/>
     </w:p>
     <w:p>
       <w:r>
@@ -391,9 +417,9 @@
         </w:rPr>
         <w:drawing>
           <wp:inline distT="0" distB="0" distL="0" distR="0">
-            <wp:extent cx="3678635" cy="2895600"/>
+            <wp:extent cx="3448050" cy="2751965"/>
             <wp:effectExtent l="0" t="0" r="0" b="0"/>
-            <wp:docPr id="11" name="Picture 11" descr="C:\Users\Eok\Desktop\6.png"/>
+            <wp:docPr id="10" name="Picture 10" descr="C:\Users\Eok\Desktop\New folder\6A.png"/>
             <wp:cNvGraphicFramePr>
               <a:graphicFrameLocks xmlns:a="http://schemas.openxmlformats.org/drawingml/2006/main" noChangeAspect="1"/>
             </wp:cNvGraphicFramePr>
@@ -401,7 +427,7 @@
               <a:graphicData uri="http://schemas.openxmlformats.org/drawingml/2006/picture">
                 <pic:pic xmlns:pic="http://schemas.openxmlformats.org/drawingml/2006/picture">
                   <pic:nvPicPr>
-                    <pic:cNvPr id="0" name="Picture 11" descr="C:\Users\Eok\Desktop\6.png"/>
+                    <pic:cNvPr id="0" name="Picture 2" descr="C:\Users\Eok\Desktop\New folder\6A.png"/>
                     <pic:cNvPicPr>
                       <a:picLocks noChangeAspect="1" noChangeArrowheads="1"/>
                     </pic:cNvPicPr>
@@ -422,7 +448,7 @@
                   <pic:spPr bwMode="auto">
                     <a:xfrm>
                       <a:off x="0" y="0"/>
-                      <a:ext cx="3678635" cy="2895600"/>
+                      <a:ext cx="3448050" cy="2751965"/>
                     </a:xfrm>
                     <a:prstGeom prst="rect">
                       <a:avLst/>

</xml_diff>

<commit_message>
Removed user option from Overlay Tool, minor mods
-Removed option for table to append. Set to tool_aux_data.csv
-Minor changes to convert_rastertopoly tool to set the right zip path
for the tool_aux_data.csv file, prevent the species.gdb file from being
zipped
-Reverted documentation back to original
</commit_message>
<xml_diff>
--- a/documentation/Creating a Toolbox with Customized Python Script.docx
+++ b/documentation/Creating a Toolbox with Customized Python Script.docx
@@ -374,7 +374,13 @@
         <w:t>For each parameter, just start typing the name in an empty line. Select a data type from the drop down list next to each parameter. Each data type behaves differently on the t</w:t>
       </w:r>
       <w:r>
-        <w:t xml:space="preserve">ool interface. For the “Folder”, “File”, and </w:t>
+        <w:t>o</w:t>
+      </w:r>
+      <w:r>
+        <w:t xml:space="preserve">ol interface. For the “Folder” </w:t>
+      </w:r>
+      <w:r>
+        <w:t xml:space="preserve">and </w:t>
       </w:r>
       <w:r>
         <w:t>“</w:t>
@@ -385,18 +391,10 @@
       </w:r>
       <w:proofErr w:type="spellEnd"/>
       <w:r>
-        <w:t xml:space="preserve">” types, a browse button will appear next to the input textbox. The “String” data type defaults to a simple input textbox. The names given here are also the labels that will appear in the tool interface. </w:t>
-      </w:r>
-      <w:r>
-        <w:t>Set the Type parameter for “</w:t>
-      </w:r>
-      <w:proofErr w:type="spellStart"/>
-      <w:r>
-        <w:t>Auxillary</w:t>
-      </w:r>
-      <w:proofErr w:type="spellEnd"/>
-      <w:r>
-        <w:t xml:space="preserve"> table…” to optional. Otherwise, a</w:t>
+        <w:t>” types, a browse button will appear next to the input textbox. The “String” data type defaults to a simple input textbox. The names given here are also the labels that will appear in the tool interface.</w:t>
+      </w:r>
+      <w:r>
+        <w:t xml:space="preserve"> A</w:t>
       </w:r>
       <w:r>
         <w:t xml:space="preserve">ll the defaults are fine </w:t>
@@ -417,9 +415,9 @@
         </w:rPr>
         <w:drawing>
           <wp:inline distT="0" distB="0" distL="0" distR="0">
-            <wp:extent cx="3448050" cy="2751965"/>
-            <wp:effectExtent l="0" t="0" r="0" b="0"/>
-            <wp:docPr id="10" name="Picture 10" descr="C:\Users\Eok\Desktop\New folder\6A.png"/>
+            <wp:extent cx="3521325" cy="2771775"/>
+            <wp:effectExtent l="0" t="0" r="3175" b="0"/>
+            <wp:docPr id="1" name="Picture 1" descr="C:\Users\Eok\Desktop\New folder\6.png"/>
             <wp:cNvGraphicFramePr>
               <a:graphicFrameLocks xmlns:a="http://schemas.openxmlformats.org/drawingml/2006/main" noChangeAspect="1"/>
             </wp:cNvGraphicFramePr>
@@ -427,7 +425,7 @@
               <a:graphicData uri="http://schemas.openxmlformats.org/drawingml/2006/picture">
                 <pic:pic xmlns:pic="http://schemas.openxmlformats.org/drawingml/2006/picture">
                   <pic:nvPicPr>
-                    <pic:cNvPr id="0" name="Picture 2" descr="C:\Users\Eok\Desktop\New folder\6A.png"/>
+                    <pic:cNvPr id="0" name="Picture 1" descr="C:\Users\Eok\Desktop\New folder\6.png"/>
                     <pic:cNvPicPr>
                       <a:picLocks noChangeAspect="1" noChangeArrowheads="1"/>
                     </pic:cNvPicPr>
@@ -448,7 +446,7 @@
                   <pic:spPr bwMode="auto">
                     <a:xfrm>
                       <a:off x="0" y="0"/>
-                      <a:ext cx="3448050" cy="2751965"/>
+                      <a:ext cx="3521325" cy="2771775"/>
                     </a:xfrm>
                     <a:prstGeom prst="rect">
                       <a:avLst/>

</xml_diff>